<commit_message>
refactor code and fix bugs
</commit_message>
<xml_diff>
--- a/Hướng dẫn.docx
+++ b/Hướng dẫn.docx
@@ -362,6 +362,32 @@
           <w:szCs w:val="28"/>
         </w:rPr>
         <w:t>python manage.py runserver</w:t>
+      </w:r>
+    </w:p>
+    <w:p>
+      <w:pPr>
+        <w:rPr>
+          <w:rFonts w:ascii="Times New Roman" w:hAnsi="Times New Roman" w:cs="Times New Roman"/>
+          <w:sz w:val="28"/>
+          <w:szCs w:val="28"/>
+        </w:rPr>
+      </w:pPr>
+    </w:p>
+    <w:p>
+      <w:pPr>
+        <w:rPr>
+          <w:rFonts w:ascii="Times New Roman" w:hAnsi="Times New Roman" w:cs="Times New Roman"/>
+          <w:sz w:val="28"/>
+          <w:szCs w:val="28"/>
+        </w:rPr>
+      </w:pPr>
+      <w:r>
+        <w:rPr>
+          <w:rFonts w:ascii="Times New Roman" w:hAnsi="Times New Roman" w:cs="Times New Roman"/>
+          <w:sz w:val="28"/>
+          <w:szCs w:val="28"/>
+        </w:rPr>
+        <w:t>deactivate</w:t>
       </w:r>
     </w:p>
     <w:p>

</xml_diff>